<commit_message>
add the memory management in linux-1
</commit_message>
<xml_diff>
--- a/Linux内核-基础篇.docx
+++ b/Linux内核-基础篇.docx
@@ -5,128 +5,82 @@
     <w:p>
       <w:pPr>
         <w:jc w:val="center"/>
-        <w:rPr>
-          <w:rFonts w:hint="eastAsia"/>
-        </w:rPr>
-      </w:pPr>
-    </w:p>
-    <w:p>
-      <w:pPr>
-        <w:jc w:val="center"/>
-        <w:rPr>
-          <w:rFonts w:hint="eastAsia"/>
-        </w:rPr>
-      </w:pPr>
-    </w:p>
-    <w:p>
-      <w:pPr>
-        <w:jc w:val="center"/>
-        <w:rPr>
-          <w:rFonts w:hint="eastAsia"/>
-        </w:rPr>
-      </w:pPr>
-    </w:p>
-    <w:p>
-      <w:pPr>
-        <w:jc w:val="center"/>
-        <w:rPr>
-          <w:rFonts w:hint="eastAsia"/>
-        </w:rPr>
-      </w:pPr>
-    </w:p>
-    <w:p>
-      <w:pPr>
-        <w:jc w:val="center"/>
-        <w:rPr>
-          <w:rFonts w:hint="eastAsia"/>
-        </w:rPr>
-      </w:pPr>
-    </w:p>
-    <w:p>
-      <w:pPr>
-        <w:jc w:val="center"/>
-        <w:rPr>
-          <w:rFonts w:hint="eastAsia"/>
-        </w:rPr>
-      </w:pPr>
-    </w:p>
-    <w:p>
-      <w:pPr>
-        <w:jc w:val="center"/>
-        <w:rPr>
-          <w:rFonts w:hint="eastAsia"/>
-        </w:rPr>
-      </w:pPr>
-    </w:p>
-    <w:p>
-      <w:pPr>
-        <w:jc w:val="center"/>
-        <w:rPr>
-          <w:rFonts w:hint="eastAsia"/>
-        </w:rPr>
-      </w:pPr>
-    </w:p>
-    <w:p>
-      <w:pPr>
-        <w:jc w:val="center"/>
-        <w:rPr>
-          <w:rFonts w:hint="eastAsia"/>
-        </w:rPr>
-      </w:pPr>
-    </w:p>
-    <w:p>
-      <w:pPr>
-        <w:jc w:val="center"/>
-        <w:rPr>
-          <w:rFonts w:hint="eastAsia"/>
-        </w:rPr>
-      </w:pPr>
-    </w:p>
-    <w:p>
-      <w:pPr>
-        <w:jc w:val="center"/>
-        <w:rPr>
-          <w:rFonts w:hint="eastAsia"/>
-        </w:rPr>
-      </w:pPr>
-    </w:p>
-    <w:p>
-      <w:pPr>
-        <w:jc w:val="center"/>
-        <w:rPr>
-          <w:rFonts w:hint="eastAsia"/>
-        </w:rPr>
-      </w:pPr>
-    </w:p>
-    <w:p>
-      <w:pPr>
-        <w:jc w:val="center"/>
-        <w:rPr>
-          <w:rFonts w:hint="eastAsia"/>
-        </w:rPr>
-      </w:pPr>
-    </w:p>
-    <w:p>
-      <w:pPr>
-        <w:jc w:val="center"/>
-        <w:rPr>
-          <w:rFonts w:hint="eastAsia"/>
-        </w:rPr>
-      </w:pPr>
-    </w:p>
-    <w:p>
-      <w:pPr>
-        <w:jc w:val="center"/>
-        <w:rPr>
-          <w:rFonts w:hint="eastAsia"/>
-        </w:rPr>
-      </w:pPr>
-    </w:p>
-    <w:p>
-      <w:pPr>
-        <w:jc w:val="center"/>
-        <w:rPr>
-          <w:rFonts w:hint="eastAsia"/>
+      </w:pPr>
+    </w:p>
+    <w:p>
+      <w:pPr>
+        <w:jc w:val="center"/>
+      </w:pPr>
+    </w:p>
+    <w:p>
+      <w:pPr>
+        <w:jc w:val="center"/>
+      </w:pPr>
+    </w:p>
+    <w:p>
+      <w:pPr>
+        <w:jc w:val="center"/>
+      </w:pPr>
+    </w:p>
+    <w:p>
+      <w:pPr>
+        <w:jc w:val="center"/>
+      </w:pPr>
+    </w:p>
+    <w:p>
+      <w:pPr>
+        <w:jc w:val="center"/>
+      </w:pPr>
+    </w:p>
+    <w:p>
+      <w:pPr>
+        <w:jc w:val="center"/>
+      </w:pPr>
+    </w:p>
+    <w:p>
+      <w:pPr>
+        <w:jc w:val="center"/>
+      </w:pPr>
+    </w:p>
+    <w:p>
+      <w:pPr>
+        <w:jc w:val="center"/>
+      </w:pPr>
+    </w:p>
+    <w:p>
+      <w:pPr>
+        <w:jc w:val="center"/>
+      </w:pPr>
+    </w:p>
+    <w:p>
+      <w:pPr>
+        <w:jc w:val="center"/>
+      </w:pPr>
+    </w:p>
+    <w:p>
+      <w:pPr>
+        <w:jc w:val="center"/>
+      </w:pPr>
+    </w:p>
+    <w:p>
+      <w:pPr>
+        <w:jc w:val="center"/>
+      </w:pPr>
+    </w:p>
+    <w:p>
+      <w:pPr>
+        <w:jc w:val="center"/>
+      </w:pPr>
+    </w:p>
+    <w:p>
+      <w:pPr>
+        <w:jc w:val="center"/>
+      </w:pPr>
+    </w:p>
+    <w:p>
+      <w:pPr>
+        <w:jc w:val="center"/>
+        <w:rPr>
           <w:sz w:val="72"/>
           <w:szCs w:val="72"/>
         </w:rPr>
@@ -148,18 +102,11 @@
         <w:t>内核基础篇</w:t>
       </w:r>
     </w:p>
-    <w:p>
-      <w:pPr>
-        <w:rPr>
-          <w:rFonts w:hint="eastAsia"/>
-        </w:rPr>
-      </w:pPr>
-    </w:p>
-    <w:p>
-      <w:pPr>
-        <w:jc w:val="center"/>
-        <w:rPr>
-          <w:rFonts w:hint="eastAsia"/>
+    <w:p/>
+    <w:p>
+      <w:pPr>
+        <w:jc w:val="center"/>
+        <w:rPr>
           <w:sz w:val="48"/>
           <w:szCs w:val="48"/>
         </w:rPr>
@@ -177,7 +124,6 @@
       <w:pPr>
         <w:jc w:val="center"/>
         <w:rPr>
-          <w:rFonts w:hint="eastAsia"/>
           <w:sz w:val="48"/>
           <w:szCs w:val="48"/>
         </w:rPr>
@@ -195,7 +141,6 @@
       <w:pPr>
         <w:jc w:val="center"/>
         <w:rPr>
-          <w:rFonts w:hint="eastAsia"/>
           <w:sz w:val="48"/>
           <w:szCs w:val="48"/>
         </w:rPr>
@@ -205,7 +150,6 @@
       <w:pPr>
         <w:jc w:val="center"/>
         <w:rPr>
-          <w:rFonts w:hint="eastAsia"/>
           <w:sz w:val="48"/>
           <w:szCs w:val="48"/>
         </w:rPr>
@@ -215,7 +159,6 @@
       <w:pPr>
         <w:jc w:val="center"/>
         <w:rPr>
-          <w:rFonts w:hint="eastAsia"/>
           <w:sz w:val="48"/>
           <w:szCs w:val="48"/>
         </w:rPr>
@@ -225,7 +168,6 @@
       <w:pPr>
         <w:jc w:val="center"/>
         <w:rPr>
-          <w:rFonts w:hint="eastAsia"/>
           <w:sz w:val="48"/>
           <w:szCs w:val="48"/>
         </w:rPr>
@@ -235,7 +177,6 @@
       <w:pPr>
         <w:jc w:val="center"/>
         <w:rPr>
-          <w:rFonts w:hint="eastAsia"/>
           <w:sz w:val="48"/>
           <w:szCs w:val="48"/>
         </w:rPr>
@@ -245,7 +186,6 @@
       <w:pPr>
         <w:jc w:val="center"/>
         <w:rPr>
-          <w:rFonts w:hint="eastAsia"/>
           <w:sz w:val="48"/>
           <w:szCs w:val="48"/>
         </w:rPr>
@@ -255,7 +195,6 @@
       <w:pPr>
         <w:jc w:val="center"/>
         <w:rPr>
-          <w:rFonts w:hint="eastAsia"/>
           <w:sz w:val="48"/>
           <w:szCs w:val="48"/>
         </w:rPr>
@@ -265,7 +204,6 @@
       <w:pPr>
         <w:jc w:val="center"/>
         <w:rPr>
-          <w:rFonts w:hint="eastAsia"/>
           <w:sz w:val="48"/>
           <w:szCs w:val="48"/>
         </w:rPr>
@@ -275,7 +213,6 @@
       <w:pPr>
         <w:jc w:val="center"/>
         <w:rPr>
-          <w:rFonts w:hint="eastAsia"/>
           <w:sz w:val="48"/>
           <w:szCs w:val="48"/>
         </w:rPr>
@@ -285,7 +222,6 @@
       <w:pPr>
         <w:jc w:val="center"/>
         <w:rPr>
-          <w:rFonts w:hint="eastAsia"/>
           <w:sz w:val="32"/>
           <w:szCs w:val="32"/>
         </w:rPr>
@@ -303,7 +239,6 @@
       <w:pPr>
         <w:jc w:val="center"/>
         <w:rPr>
-          <w:rFonts w:hint="eastAsia"/>
           <w:sz w:val="32"/>
           <w:szCs w:val="32"/>
         </w:rPr>
@@ -314,7 +249,6 @@
         <w:ind w:firstLine="420"/>
         <w:jc w:val="left"/>
         <w:rPr>
-          <w:rFonts w:hint="eastAsia"/>
           <w:sz w:val="28"/>
           <w:szCs w:val="28"/>
         </w:rPr>
@@ -389,7 +323,6 @@
       <w:pPr>
         <w:jc w:val="left"/>
         <w:rPr>
-          <w:rFonts w:hint="eastAsia"/>
           <w:sz w:val="28"/>
           <w:szCs w:val="28"/>
         </w:rPr>
@@ -407,7 +340,6 @@
       <w:pPr>
         <w:jc w:val="left"/>
         <w:rPr>
-          <w:rFonts w:hint="eastAsia"/>
           <w:sz w:val="28"/>
           <w:szCs w:val="28"/>
         </w:rPr>
@@ -425,7 +357,6 @@
       <w:pPr>
         <w:jc w:val="left"/>
         <w:rPr>
-          <w:rFonts w:hint="eastAsia"/>
           <w:sz w:val="28"/>
           <w:szCs w:val="28"/>
         </w:rPr>
@@ -443,7 +374,6 @@
       <w:pPr>
         <w:jc w:val="left"/>
         <w:rPr>
-          <w:rFonts w:hint="eastAsia"/>
           <w:sz w:val="28"/>
           <w:szCs w:val="28"/>
         </w:rPr>
@@ -461,27 +391,24 @@
       <w:pPr>
         <w:jc w:val="left"/>
         <w:rPr>
-          <w:rFonts w:hint="eastAsia"/>
-          <w:sz w:val="28"/>
-          <w:szCs w:val="28"/>
-        </w:rPr>
-      </w:pPr>
-    </w:p>
-    <w:p>
-      <w:pPr>
-        <w:jc w:val="left"/>
-        <w:rPr>
-          <w:rFonts w:hint="eastAsia"/>
-          <w:sz w:val="28"/>
-          <w:szCs w:val="28"/>
-        </w:rPr>
-      </w:pPr>
-    </w:p>
-    <w:p>
-      <w:pPr>
-        <w:jc w:val="left"/>
-        <w:rPr>
-          <w:rFonts w:hint="eastAsia"/>
+          <w:sz w:val="28"/>
+          <w:szCs w:val="28"/>
+        </w:rPr>
+      </w:pPr>
+    </w:p>
+    <w:p>
+      <w:pPr>
+        <w:jc w:val="left"/>
+        <w:rPr>
+          <w:sz w:val="28"/>
+          <w:szCs w:val="28"/>
+        </w:rPr>
+      </w:pPr>
+    </w:p>
+    <w:p>
+      <w:pPr>
+        <w:jc w:val="left"/>
+        <w:rPr>
           <w:sz w:val="28"/>
           <w:szCs w:val="28"/>
         </w:rPr>
@@ -499,7 +426,6 @@
       <w:pPr>
         <w:jc w:val="left"/>
         <w:rPr>
-          <w:rFonts w:hint="eastAsia"/>
           <w:sz w:val="28"/>
           <w:szCs w:val="28"/>
         </w:rPr>
@@ -533,7 +459,6 @@
       <w:pPr>
         <w:jc w:val="left"/>
         <w:rPr>
-          <w:rFonts w:hint="eastAsia"/>
           <w:sz w:val="28"/>
           <w:szCs w:val="28"/>
         </w:rPr>
@@ -562,7 +487,6 @@
       <w:pPr>
         <w:jc w:val="left"/>
         <w:rPr>
-          <w:rFonts w:hint="eastAsia"/>
           <w:sz w:val="28"/>
           <w:szCs w:val="28"/>
         </w:rPr>
@@ -593,97 +517,87 @@
       <w:pPr>
         <w:jc w:val="left"/>
         <w:rPr>
-          <w:rFonts w:hint="eastAsia"/>
-          <w:sz w:val="28"/>
-          <w:szCs w:val="28"/>
-        </w:rPr>
-      </w:pPr>
-    </w:p>
-    <w:p>
-      <w:pPr>
-        <w:jc w:val="left"/>
-        <w:rPr>
-          <w:rFonts w:hint="eastAsia"/>
-          <w:sz w:val="28"/>
-          <w:szCs w:val="28"/>
-        </w:rPr>
-      </w:pPr>
-    </w:p>
-    <w:p>
-      <w:pPr>
-        <w:jc w:val="left"/>
-        <w:rPr>
-          <w:rFonts w:hint="eastAsia"/>
-          <w:sz w:val="28"/>
-          <w:szCs w:val="28"/>
-        </w:rPr>
-      </w:pPr>
-    </w:p>
-    <w:p>
-      <w:pPr>
-        <w:jc w:val="left"/>
-        <w:rPr>
-          <w:rFonts w:hint="eastAsia"/>
-          <w:sz w:val="28"/>
-          <w:szCs w:val="28"/>
-        </w:rPr>
-      </w:pPr>
-    </w:p>
-    <w:p>
-      <w:pPr>
-        <w:jc w:val="left"/>
-        <w:rPr>
-          <w:rFonts w:hint="eastAsia"/>
-          <w:sz w:val="28"/>
-          <w:szCs w:val="28"/>
-        </w:rPr>
-      </w:pPr>
-    </w:p>
-    <w:p>
-      <w:pPr>
-        <w:jc w:val="left"/>
-        <w:rPr>
-          <w:rFonts w:hint="eastAsia"/>
-          <w:sz w:val="28"/>
-          <w:szCs w:val="28"/>
-        </w:rPr>
-      </w:pPr>
-    </w:p>
-    <w:p>
-      <w:pPr>
-        <w:jc w:val="left"/>
-        <w:rPr>
-          <w:rFonts w:hint="eastAsia"/>
-          <w:sz w:val="28"/>
-          <w:szCs w:val="28"/>
-        </w:rPr>
-      </w:pPr>
-    </w:p>
-    <w:p>
-      <w:pPr>
-        <w:jc w:val="left"/>
-        <w:rPr>
-          <w:rFonts w:hint="eastAsia"/>
-          <w:sz w:val="28"/>
-          <w:szCs w:val="28"/>
-        </w:rPr>
-      </w:pPr>
-    </w:p>
-    <w:p>
-      <w:pPr>
-        <w:jc w:val="left"/>
-        <w:rPr>
-          <w:rFonts w:hint="eastAsia"/>
-          <w:sz w:val="28"/>
-          <w:szCs w:val="28"/>
-        </w:rPr>
-      </w:pPr>
-    </w:p>
-    <w:p>
-      <w:pPr>
-        <w:jc w:val="left"/>
-        <w:rPr>
-          <w:rFonts w:hint="eastAsia"/>
+          <w:sz w:val="28"/>
+          <w:szCs w:val="28"/>
+        </w:rPr>
+      </w:pPr>
+    </w:p>
+    <w:p>
+      <w:pPr>
+        <w:jc w:val="left"/>
+        <w:rPr>
+          <w:sz w:val="28"/>
+          <w:szCs w:val="28"/>
+        </w:rPr>
+      </w:pPr>
+    </w:p>
+    <w:p>
+      <w:pPr>
+        <w:jc w:val="left"/>
+        <w:rPr>
+          <w:sz w:val="28"/>
+          <w:szCs w:val="28"/>
+        </w:rPr>
+      </w:pPr>
+    </w:p>
+    <w:p>
+      <w:pPr>
+        <w:jc w:val="left"/>
+        <w:rPr>
+          <w:sz w:val="28"/>
+          <w:szCs w:val="28"/>
+        </w:rPr>
+      </w:pPr>
+    </w:p>
+    <w:p>
+      <w:pPr>
+        <w:jc w:val="left"/>
+        <w:rPr>
+          <w:sz w:val="28"/>
+          <w:szCs w:val="28"/>
+        </w:rPr>
+      </w:pPr>
+    </w:p>
+    <w:p>
+      <w:pPr>
+        <w:jc w:val="left"/>
+        <w:rPr>
+          <w:sz w:val="28"/>
+          <w:szCs w:val="28"/>
+        </w:rPr>
+      </w:pPr>
+    </w:p>
+    <w:p>
+      <w:pPr>
+        <w:jc w:val="left"/>
+        <w:rPr>
+          <w:sz w:val="28"/>
+          <w:szCs w:val="28"/>
+        </w:rPr>
+      </w:pPr>
+    </w:p>
+    <w:p>
+      <w:pPr>
+        <w:jc w:val="left"/>
+        <w:rPr>
+          <w:sz w:val="28"/>
+          <w:szCs w:val="28"/>
+        </w:rPr>
+      </w:pPr>
+    </w:p>
+    <w:p>
+      <w:pPr>
+        <w:jc w:val="left"/>
+        <w:rPr>
+          <w:sz w:val="28"/>
+          <w:szCs w:val="28"/>
+        </w:rPr>
+      </w:pPr>
+    </w:p>
+    <w:p>
+      <w:pPr>
+        <w:jc w:val="left"/>
+        <w:rPr>
           <w:sz w:val="28"/>
           <w:szCs w:val="28"/>
         </w:rPr>
@@ -715,6 +629,426 @@
         </w:rPr>
         <w:t>内核内存管理</w:t>
       </w:r>
+    </w:p>
+    <w:p>
+      <w:pPr>
+        <w:rPr>
+          <w:rFonts w:hint="eastAsia"/>
+          <w:sz w:val="28"/>
+          <w:szCs w:val="28"/>
+        </w:rPr>
+      </w:pPr>
+      <w:r>
+        <w:rPr>
+          <w:rFonts w:hint="eastAsia"/>
+          <w:sz w:val="28"/>
+          <w:szCs w:val="28"/>
+        </w:rPr>
+        <w:tab/>
+      </w:r>
+      <w:r>
+        <w:rPr>
+          <w:rFonts w:hint="eastAsia"/>
+          <w:sz w:val="28"/>
+          <w:szCs w:val="28"/>
+        </w:rPr>
+        <w:t>进程内存管理，当一个进程被加载到内存中的时候，都会涉及</w:t>
+      </w:r>
+      <w:r>
+        <w:rPr>
+          <w:rFonts w:hint="eastAsia"/>
+          <w:sz w:val="28"/>
+          <w:szCs w:val="28"/>
+        </w:rPr>
+        <w:t>5</w:t>
+      </w:r>
+      <w:r>
+        <w:rPr>
+          <w:rFonts w:hint="eastAsia"/>
+          <w:sz w:val="28"/>
+          <w:szCs w:val="28"/>
+        </w:rPr>
+        <w:t>种不同的数据段，这几个数据段包括“程序代码段”，“程序数据段”，“程序堆栈段”</w:t>
+      </w:r>
+    </w:p>
+    <w:p>
+      <w:pPr>
+        <w:spacing w:line="360" w:lineRule="auto"/>
+        <w:jc w:val="center"/>
+        <w:rPr>
+          <w:rFonts w:hint="eastAsia"/>
+        </w:rPr>
+      </w:pPr>
+      <w:r>
+        <w:object w:dxaOrig="5724" w:dyaOrig="12131">
+          <v:shapetype id="_x0000_t75" coordsize="21600,21600" o:spt="75" o:preferrelative="t" path="m@4@5l@4@11@9@11@9@5xe" filled="f" stroked="f">
+            <v:stroke joinstyle="miter"/>
+            <v:formulas>
+              <v:f eqn="if lineDrawn pixelLineWidth 0"/>
+              <v:f eqn="sum @0 1 0"/>
+              <v:f eqn="sum 0 0 @1"/>
+              <v:f eqn="prod @2 1 2"/>
+              <v:f eqn="prod @3 21600 pixelWidth"/>
+              <v:f eqn="prod @3 21600 pixelHeight"/>
+              <v:f eqn="sum @0 0 1"/>
+              <v:f eqn="prod @6 1 2"/>
+              <v:f eqn="prod @7 21600 pixelWidth"/>
+              <v:f eqn="sum @8 21600 0"/>
+              <v:f eqn="prod @7 21600 pixelHeight"/>
+              <v:f eqn="sum @10 21600 0"/>
+            </v:formulas>
+            <v:path o:extrusionok="f" gradientshapeok="t" o:connecttype="rect"/>
+            <o:lock v:ext="edit" aspectratio="t"/>
+          </v:shapetype>
+          <v:shape id="_x0000_i1025" type="#_x0000_t75" style="width:169.95pt;height:241.1pt" o:ole="">
+            <v:imagedata r:id="rId9" o:title=""/>
+          </v:shape>
+          <o:OLEObject Type="Embed" ProgID="Visio.Drawing.11" ShapeID="_x0000_i1025" DrawAspect="Content" ObjectID="_1478724056" r:id="rId10"/>
+        </w:object>
+      </w:r>
+    </w:p>
+    <w:p>
+      <w:pPr>
+        <w:spacing w:line="360" w:lineRule="auto"/>
+        <w:rPr>
+          <w:rFonts w:hint="eastAsia"/>
+        </w:rPr>
+      </w:pPr>
+      <w:r>
+        <w:rPr>
+          <w:rFonts w:hint="eastAsia"/>
+        </w:rPr>
+        <w:t>其中：</w:t>
+      </w:r>
+    </w:p>
+    <w:p>
+      <w:pPr>
+        <w:spacing w:line="360" w:lineRule="auto"/>
+        <w:rPr>
+          <w:rFonts w:hint="eastAsia"/>
+          <w:color w:val="000000"/>
+          <w:shd w:val="clear" w:color="auto" w:fill="FFFFFF"/>
+        </w:rPr>
+      </w:pPr>
+      <w:r>
+        <w:rPr>
+          <w:rFonts w:hint="eastAsia"/>
+        </w:rPr>
+        <w:t>代码段：</w:t>
+      </w:r>
+      <w:r>
+        <w:rPr>
+          <w:rFonts w:hint="eastAsia"/>
+          <w:color w:val="000000"/>
+          <w:shd w:val="clear" w:color="auto" w:fill="FFFFFF"/>
+        </w:rPr>
+        <w:t>代码段是用来存放可执行文件的操作指令，也就是说是它是可执行程序在内存种的镜像。代码段需要防止在运行时被非法修改，所以只准许读取操作，而不允许写入（修改）操作——它是不可写的。</w:t>
+      </w:r>
+    </w:p>
+    <w:p>
+      <w:pPr>
+        <w:spacing w:line="360" w:lineRule="auto"/>
+        <w:rPr>
+          <w:rFonts w:hint="eastAsia"/>
+          <w:color w:val="000000"/>
+          <w:shd w:val="clear" w:color="auto" w:fill="FFFFFF"/>
+        </w:rPr>
+      </w:pPr>
+      <w:r>
+        <w:rPr>
+          <w:rFonts w:hint="eastAsia"/>
+          <w:color w:val="000000"/>
+          <w:shd w:val="clear" w:color="auto" w:fill="FFFFFF"/>
+        </w:rPr>
+        <w:t>数据段：数据段用来存放可执行文件中已初始化全局变量，换句话说就是存放程序静态分配</w:t>
+      </w:r>
+      <w:bookmarkStart w:id="0" w:name="_ftnref1"/>
+      <w:r>
+        <w:fldChar w:fldCharType="begin"/>
+      </w:r>
+      <w:r>
+        <w:instrText xml:space="preserve"> HYPERLINK "http://writeblog.csdn.net/Editor/FCKeditor/editor/fckeditor.html?InstanceName=ctl00_ContentPlaceHolder1_EntryEditor1_richTextEditor_richTextEditor&amp;Toolbar=Default" \l "_ftn1" \o "" </w:instrText>
+      </w:r>
+      <w:r>
+        <w:fldChar w:fldCharType="separate"/>
+      </w:r>
+      <w:r>
+        <w:rPr>
+          <w:rStyle w:val="a8"/>
+          <w:rFonts w:ascii="Times New Roman" w:hAnsi="Times New Roman" w:cs="Times New Roman"/>
+          <w:color w:val="336699"/>
+          <w:szCs w:val="21"/>
+          <w:shd w:val="clear" w:color="auto" w:fill="FFFFFF"/>
+        </w:rPr>
+        <w:t>[1]</w:t>
+      </w:r>
+      <w:r>
+        <w:fldChar w:fldCharType="end"/>
+      </w:r>
+      <w:bookmarkEnd w:id="0"/>
+      <w:r>
+        <w:rPr>
+          <w:rFonts w:hint="eastAsia"/>
+          <w:color w:val="000000"/>
+          <w:shd w:val="clear" w:color="auto" w:fill="FFFFFF"/>
+        </w:rPr>
+        <w:t>的变量和全局变量。</w:t>
+      </w:r>
+    </w:p>
+    <w:p>
+      <w:pPr>
+        <w:spacing w:line="360" w:lineRule="auto"/>
+        <w:rPr>
+          <w:rFonts w:hint="eastAsia"/>
+          <w:color w:val="000000"/>
+          <w:shd w:val="clear" w:color="auto" w:fill="FFFFFF"/>
+        </w:rPr>
+      </w:pPr>
+      <w:r>
+        <w:rPr>
+          <w:rFonts w:hint="eastAsia"/>
+          <w:color w:val="000000"/>
+          <w:shd w:val="clear" w:color="auto" w:fill="FFFFFF"/>
+        </w:rPr>
+        <w:t>BBS</w:t>
+      </w:r>
+      <w:r>
+        <w:rPr>
+          <w:rFonts w:hint="eastAsia"/>
+          <w:color w:val="000000"/>
+          <w:shd w:val="clear" w:color="auto" w:fill="FFFFFF"/>
+        </w:rPr>
+        <w:t>段：</w:t>
+      </w:r>
+      <w:r>
+        <w:rPr>
+          <w:rFonts w:ascii="Times New Roman" w:hAnsi="Times New Roman" w:cs="Times New Roman"/>
+          <w:color w:val="000000"/>
+          <w:shd w:val="clear" w:color="auto" w:fill="FFFFFF"/>
+        </w:rPr>
+        <w:t>BSS</w:t>
+      </w:r>
+      <w:r>
+        <w:rPr>
+          <w:rFonts w:hint="eastAsia"/>
+          <w:color w:val="000000"/>
+          <w:shd w:val="clear" w:color="auto" w:fill="FFFFFF"/>
+        </w:rPr>
+        <w:t>段包含了程序中未初始化全局变量，在内存中</w:t>
+      </w:r>
+      <w:r>
+        <w:rPr>
+          <w:rFonts w:ascii="Times New Roman" w:hAnsi="Times New Roman" w:cs="Times New Roman"/>
+          <w:color w:val="000000"/>
+          <w:shd w:val="clear" w:color="auto" w:fill="FFFFFF"/>
+        </w:rPr>
+        <w:t> bss</w:t>
+      </w:r>
+      <w:r>
+        <w:rPr>
+          <w:rFonts w:hint="eastAsia"/>
+          <w:color w:val="000000"/>
+          <w:shd w:val="clear" w:color="auto" w:fill="FFFFFF"/>
+        </w:rPr>
+        <w:t>段全部置零。</w:t>
+      </w:r>
+    </w:p>
+    <w:p>
+      <w:pPr>
+        <w:spacing w:line="360" w:lineRule="auto"/>
+        <w:rPr>
+          <w:rFonts w:hint="eastAsia"/>
+        </w:rPr>
+      </w:pPr>
+      <w:r>
+        <w:rPr>
+          <w:rFonts w:hint="eastAsia"/>
+          <w:color w:val="000000"/>
+          <w:shd w:val="clear" w:color="auto" w:fill="FFFFFF"/>
+        </w:rPr>
+        <w:t>堆</w:t>
+      </w:r>
+      <w:r>
+        <w:rPr>
+          <w:rFonts w:hint="eastAsia"/>
+          <w:color w:val="000000"/>
+          <w:shd w:val="clear" w:color="auto" w:fill="FFFFFF"/>
+        </w:rPr>
+        <w:t>(heap):</w:t>
+      </w:r>
+      <w:r>
+        <w:rPr>
+          <w:rFonts w:hint="eastAsia"/>
+          <w:color w:val="000000"/>
+          <w:shd w:val="clear" w:color="auto" w:fill="FFFFFF"/>
+        </w:rPr>
+        <w:t xml:space="preserve"> </w:t>
+      </w:r>
+      <w:r>
+        <w:rPr>
+          <w:rFonts w:hint="eastAsia"/>
+          <w:color w:val="000000"/>
+          <w:shd w:val="clear" w:color="auto" w:fill="FFFFFF"/>
+        </w:rPr>
+        <w:t>堆是用于存放进程运行中被动态分配的内存段，它大小并不固定，可动态扩张或缩减。当进程调用</w:t>
+      </w:r>
+      <w:r>
+        <w:rPr>
+          <w:rFonts w:ascii="Times New Roman" w:hAnsi="Times New Roman" w:cs="Times New Roman"/>
+          <w:color w:val="000000"/>
+          <w:shd w:val="clear" w:color="auto" w:fill="FFFFFF"/>
+        </w:rPr>
+        <w:t>malloc</w:t>
+      </w:r>
+      <w:r>
+        <w:rPr>
+          <w:rFonts w:hint="eastAsia"/>
+          <w:color w:val="000000"/>
+          <w:shd w:val="clear" w:color="auto" w:fill="FFFFFF"/>
+        </w:rPr>
+        <w:t>等函数分配内存时，新分配的内存就被动态添加到堆上（堆被扩张）；当利用</w:t>
+      </w:r>
+      <w:r>
+        <w:rPr>
+          <w:rFonts w:ascii="Times New Roman" w:hAnsi="Times New Roman" w:cs="Times New Roman"/>
+          <w:color w:val="000000"/>
+          <w:shd w:val="clear" w:color="auto" w:fill="FFFFFF"/>
+        </w:rPr>
+        <w:t>free</w:t>
+      </w:r>
+      <w:r>
+        <w:rPr>
+          <w:rFonts w:hint="eastAsia"/>
+          <w:color w:val="000000"/>
+          <w:shd w:val="clear" w:color="auto" w:fill="FFFFFF"/>
+        </w:rPr>
+        <w:t>等函数释放内存时，被释放的内存从堆中被剔除（堆被缩减）</w:t>
+      </w:r>
+    </w:p>
+    <w:p>
+      <w:pPr>
+        <w:rPr>
+          <w:rFonts w:hint="eastAsia"/>
+        </w:rPr>
+      </w:pPr>
+    </w:p>
+    <w:p>
+      <w:pPr>
+        <w:rPr>
+          <w:rFonts w:hint="eastAsia"/>
+          <w:color w:val="000000"/>
+          <w:shd w:val="clear" w:color="auto" w:fill="FFFFFF"/>
+        </w:rPr>
+      </w:pPr>
+      <w:r>
+        <w:rPr>
+          <w:rFonts w:hint="eastAsia"/>
+        </w:rPr>
+        <w:t>栈：</w:t>
+      </w:r>
+      <w:r>
+        <w:rPr>
+          <w:rFonts w:hint="eastAsia"/>
+          <w:color w:val="000000"/>
+          <w:shd w:val="clear" w:color="auto" w:fill="FFFFFF"/>
+        </w:rPr>
+        <w:t>栈是用户存放程序临时创建的局部变量，也就是说我们函数括弧“</w:t>
+      </w:r>
+      <w:r>
+        <w:rPr>
+          <w:rFonts w:ascii="Times New Roman" w:hAnsi="Times New Roman" w:cs="Times New Roman"/>
+          <w:color w:val="000000"/>
+          <w:shd w:val="clear" w:color="auto" w:fill="FFFFFF"/>
+        </w:rPr>
+        <w:t>{}</w:t>
+      </w:r>
+      <w:r>
+        <w:rPr>
+          <w:rFonts w:hint="eastAsia"/>
+          <w:color w:val="000000"/>
+          <w:shd w:val="clear" w:color="auto" w:fill="FFFFFF"/>
+        </w:rPr>
+        <w:t>”中定义的变量（但不包括</w:t>
+      </w:r>
+      <w:r>
+        <w:rPr>
+          <w:rFonts w:ascii="Times New Roman" w:hAnsi="Times New Roman" w:cs="Times New Roman"/>
+          <w:color w:val="000000"/>
+          <w:shd w:val="clear" w:color="auto" w:fill="FFFFFF"/>
+        </w:rPr>
+        <w:t>static</w:t>
+      </w:r>
+      <w:r>
+        <w:rPr>
+          <w:rFonts w:hint="eastAsia"/>
+          <w:color w:val="000000"/>
+          <w:shd w:val="clear" w:color="auto" w:fill="FFFFFF"/>
+        </w:rPr>
+        <w:t>声明的变量，</w:t>
+      </w:r>
+      <w:r>
+        <w:rPr>
+          <w:rFonts w:ascii="Times New Roman" w:hAnsi="Times New Roman" w:cs="Times New Roman"/>
+          <w:color w:val="000000"/>
+          <w:shd w:val="clear" w:color="auto" w:fill="FFFFFF"/>
+        </w:rPr>
+        <w:t>static</w:t>
+      </w:r>
+      <w:r>
+        <w:rPr>
+          <w:rFonts w:hint="eastAsia"/>
+          <w:color w:val="000000"/>
+          <w:shd w:val="clear" w:color="auto" w:fill="FFFFFF"/>
+        </w:rPr>
+        <w:t>意味这在数据段中存放变量）。除此以外在函数被调用时，</w:t>
+      </w:r>
+      <w:r>
+        <w:rPr>
+          <w:rFonts w:hint="eastAsia"/>
+          <w:color w:val="000000"/>
+          <w:shd w:val="clear" w:color="auto" w:fill="FFFFFF"/>
+        </w:rPr>
+        <w:lastRenderedPageBreak/>
+        <w:t>其参数也会被压入发起调用的进程栈中，并且待到调用结束后，函数的返回值也回被存放回栈中。由于栈的先进先出特点，所以栈特别方便用来保存</w:t>
+      </w:r>
+      <w:r>
+        <w:rPr>
+          <w:rFonts w:ascii="Times New Roman" w:hAnsi="Times New Roman" w:cs="Times New Roman"/>
+          <w:color w:val="000000"/>
+          <w:shd w:val="clear" w:color="auto" w:fill="FFFFFF"/>
+        </w:rPr>
+        <w:t>/</w:t>
+      </w:r>
+      <w:r>
+        <w:rPr>
+          <w:rFonts w:hint="eastAsia"/>
+          <w:color w:val="000000"/>
+          <w:shd w:val="clear" w:color="auto" w:fill="FFFFFF"/>
+        </w:rPr>
+        <w:t>恢复调用现场。从这个意义上将我们可以把堆栈看成一个临时数据寄存、交换的内存区。</w:t>
+      </w:r>
+    </w:p>
+    <w:p>
+      <w:pPr>
+        <w:rPr>
+          <w:rFonts w:hint="eastAsia"/>
+        </w:rPr>
+      </w:pPr>
+    </w:p>
+    <w:p>
+      <w:pPr>
+        <w:rPr>
+          <w:rFonts w:hint="eastAsia"/>
+        </w:rPr>
+      </w:pPr>
+    </w:p>
+    <w:p>
+      <w:pPr>
+        <w:rPr>
+          <w:sz w:val="28"/>
+          <w:szCs w:val="28"/>
+        </w:rPr>
+      </w:pPr>
     </w:p>
     <w:p>
       <w:pPr>
@@ -726,7 +1060,6 @@
         <w:ind w:firstLineChars="0"/>
         <w:jc w:val="left"/>
         <w:rPr>
-          <w:rFonts w:hint="eastAsia"/>
           <w:sz w:val="28"/>
           <w:szCs w:val="28"/>
         </w:rPr>
@@ -750,7 +1083,6 @@
         <w:ind w:firstLineChars="0"/>
         <w:jc w:val="left"/>
         <w:rPr>
-          <w:rFonts w:hint="eastAsia"/>
           <w:sz w:val="28"/>
           <w:szCs w:val="28"/>
         </w:rPr>
@@ -782,7 +1114,6 @@
         <w:ind w:firstLineChars="0"/>
         <w:jc w:val="left"/>
         <w:rPr>
-          <w:rFonts w:hint="eastAsia"/>
           <w:sz w:val="28"/>
           <w:szCs w:val="28"/>
         </w:rPr>
@@ -800,7 +1131,6 @@
       <w:pPr>
         <w:jc w:val="left"/>
         <w:rPr>
-          <w:rFonts w:hint="eastAsia"/>
           <w:sz w:val="28"/>
           <w:szCs w:val="28"/>
         </w:rPr>
@@ -818,7 +1148,6 @@
       <w:pPr>
         <w:jc w:val="left"/>
         <w:rPr>
-          <w:rFonts w:hint="eastAsia"/>
           <w:sz w:val="28"/>
           <w:szCs w:val="28"/>
         </w:rPr>
@@ -844,7 +1173,6 @@
       <w:pPr>
         <w:jc w:val="left"/>
         <w:rPr>
-          <w:rFonts w:hint="eastAsia"/>
           <w:sz w:val="28"/>
           <w:szCs w:val="28"/>
         </w:rPr>
@@ -862,7 +1190,6 @@
       <w:pPr>
         <w:jc w:val="left"/>
         <w:rPr>
-          <w:rFonts w:hint="eastAsia"/>
           <w:sz w:val="28"/>
           <w:szCs w:val="28"/>
         </w:rPr>
@@ -880,7 +1207,6 @@
       <w:pPr>
         <w:jc w:val="left"/>
         <w:rPr>
-          <w:rFonts w:hint="eastAsia"/>
           <w:sz w:val="28"/>
           <w:szCs w:val="28"/>
         </w:rPr>
@@ -898,7 +1224,6 @@
       <w:pPr>
         <w:jc w:val="left"/>
         <w:rPr>
-          <w:rFonts w:hint="eastAsia"/>
           <w:sz w:val="28"/>
           <w:szCs w:val="28"/>
         </w:rPr>
@@ -916,7 +1241,6 @@
       <w:pPr>
         <w:jc w:val="left"/>
         <w:rPr>
-          <w:rFonts w:hint="eastAsia"/>
           <w:sz w:val="28"/>
           <w:szCs w:val="28"/>
         </w:rPr>
@@ -934,7 +1258,6 @@
       <w:pPr>
         <w:jc w:val="left"/>
         <w:rPr>
-          <w:rFonts w:hint="eastAsia"/>
           <w:sz w:val="28"/>
           <w:szCs w:val="28"/>
         </w:rPr>
@@ -952,7 +1275,6 @@
       <w:pPr>
         <w:jc w:val="left"/>
         <w:rPr>
-          <w:rFonts w:hint="eastAsia"/>
           <w:sz w:val="28"/>
           <w:szCs w:val="28"/>
         </w:rPr>
@@ -970,7 +1292,6 @@
       <w:pPr>
         <w:jc w:val="left"/>
         <w:rPr>
-          <w:rFonts w:hint="eastAsia"/>
           <w:sz w:val="28"/>
           <w:szCs w:val="28"/>
         </w:rPr>
@@ -996,7 +1317,6 @@
       <w:pPr>
         <w:jc w:val="left"/>
         <w:rPr>
-          <w:rFonts w:hint="eastAsia"/>
           <w:sz w:val="28"/>
           <w:szCs w:val="28"/>
         </w:rPr>
@@ -1022,7 +1342,6 @@
       <w:pPr>
         <w:jc w:val="left"/>
         <w:rPr>
-          <w:rFonts w:hint="eastAsia"/>
           <w:sz w:val="28"/>
           <w:szCs w:val="28"/>
         </w:rPr>
@@ -1040,7 +1359,6 @@
       <w:pPr>
         <w:jc w:val="left"/>
         <w:rPr>
-          <w:rFonts w:hint="eastAsia"/>
           <w:sz w:val="28"/>
           <w:szCs w:val="28"/>
         </w:rPr>
@@ -1058,7 +1376,6 @@
       <w:pPr>
         <w:jc w:val="left"/>
         <w:rPr>
-          <w:rFonts w:hint="eastAsia"/>
           <w:sz w:val="28"/>
           <w:szCs w:val="28"/>
         </w:rPr>
@@ -1406,6 +1723,7 @@
   <w:style w:type="paragraph" w:default="1" w:styleId="a">
     <w:name w:val="Normal"/>
     <w:qFormat/>
+    <w:rsid w:val="001F074E"/>
     <w:pPr>
       <w:widowControl w:val="0"/>
       <w:jc w:val="both"/>
@@ -1549,6 +1867,14 @@
     <w:pPr>
       <w:ind w:firstLineChars="200" w:firstLine="420"/>
     </w:pPr>
+  </w:style>
+  <w:style w:type="character" w:styleId="a8">
+    <w:name w:val="footnote reference"/>
+    <w:basedOn w:val="a0"/>
+    <w:uiPriority w:val="99"/>
+    <w:semiHidden/>
+    <w:unhideWhenUsed/>
+    <w:rsid w:val="00132879"/>
   </w:style>
 </w:styles>
 </file>

</xml_diff>